<commit_message>
Changes to manuals and DCT evaluation. Before WO Changes.
</commit_message>
<xml_diff>
--- a/FM/AA-FORMS/A-CC/A-CC.docx
+++ b/FM/AA-FORMS/A-CC/A-CC.docx
@@ -236,74 +236,87 @@
           <w:sz w:val="24"/>
         </w:rPr>
         <w:tab/>
+        <w:t>________________________________________________</w:t>
+      </w:r>
+    </w:p>
+    <w:p>
+      <w:pPr>
+        <w:rPr>
+          <w:sz w:val="24"/>
+        </w:rPr>
+      </w:pPr>
+    </w:p>
+    <w:p>
+      <w:pPr>
+        <w:rPr>
+          <w:sz w:val="24"/>
+        </w:rPr>
+      </w:pPr>
+      <w:r>
+        <w:rPr>
+          <w:sz w:val="24"/>
+        </w:rPr>
+        <w:t>Remarks:</w:t>
+      </w:r>
+      <w:r>
+        <w:rPr>
+          <w:sz w:val="24"/>
+        </w:rPr>
+        <w:tab/>
+      </w:r>
+      <w:r>
+        <w:rPr>
+          <w:sz w:val="24"/>
+        </w:rPr>
+        <w:tab/>
+        <w:t>______________________________________________________</w:t>
+      </w:r>
+    </w:p>
+    <w:p>
+      <w:pPr>
+        <w:rPr>
+          <w:sz w:val="24"/>
+        </w:rPr>
+      </w:pPr>
+    </w:p>
+    <w:p>
+      <w:pPr>
+        <w:rPr>
+          <w:sz w:val="24"/>
+        </w:rPr>
+      </w:pPr>
+      <w:r>
+        <w:rPr>
+          <w:sz w:val="24"/>
+        </w:rPr>
+        <w:t xml:space="preserve">This </w:t>
+      </w:r>
+      <w:r>
+        <w:rPr>
+          <w:sz w:val="24"/>
+        </w:rPr>
+        <w:t>Article</w:t>
+      </w:r>
+      <w:r>
+        <w:rPr>
+          <w:sz w:val="24"/>
+        </w:rPr>
+        <w:t xml:space="preserve"> was Received</w:t>
+      </w:r>
+      <w:r>
+        <w:rPr>
+          <w:sz w:val="24"/>
+        </w:rPr>
+        <w:tab/>
+      </w:r>
+      <w:r>
+        <w:rPr>
+          <w:sz w:val="24"/>
+        </w:rPr>
+        <w:tab/>
       </w:r>
       <w:bookmarkStart w:id="0" w:name="_GoBack"/>
       <w:bookmarkEnd w:id="0"/>
-      <w:r>
-        <w:rPr>
-          <w:sz w:val="24"/>
-        </w:rPr>
-        <w:t>________________________________________________</w:t>
-      </w:r>
-    </w:p>
-    <w:p>
-      <w:pPr>
-        <w:rPr>
-          <w:sz w:val="24"/>
-        </w:rPr>
-      </w:pPr>
-    </w:p>
-    <w:p>
-      <w:pPr>
-        <w:rPr>
-          <w:sz w:val="24"/>
-        </w:rPr>
-      </w:pPr>
-      <w:r>
-        <w:rPr>
-          <w:sz w:val="24"/>
-        </w:rPr>
-        <w:t>Remarks:</w:t>
-      </w:r>
-      <w:r>
-        <w:rPr>
-          <w:sz w:val="24"/>
-        </w:rPr>
-        <w:tab/>
-      </w:r>
-      <w:r>
-        <w:rPr>
-          <w:sz w:val="24"/>
-        </w:rPr>
-        <w:tab/>
-        <w:t>______________________________________________________</w:t>
-      </w:r>
-    </w:p>
-    <w:p>
-      <w:pPr>
-        <w:rPr>
-          <w:sz w:val="24"/>
-        </w:rPr>
-      </w:pPr>
-    </w:p>
-    <w:p>
-      <w:pPr>
-        <w:rPr>
-          <w:sz w:val="24"/>
-        </w:rPr>
-      </w:pPr>
-      <w:r>
-        <w:rPr>
-          <w:sz w:val="24"/>
-        </w:rPr>
-        <w:t>This Unit was Received</w:t>
-      </w:r>
-      <w:r>
-        <w:rPr>
-          <w:sz w:val="24"/>
-        </w:rPr>
-        <w:tab/>
-      </w:r>
       <w:r>
         <w:rPr>
           <w:sz w:val="24"/>
@@ -893,7 +906,7 @@
           <w:sz w:val="24"/>
         </w:rPr>
         <w:drawing>
-          <wp:inline distT="0" distB="0" distL="0" distR="0">
+          <wp:inline distT="0" distB="0" distL="0" distR="0" wp14:anchorId="4CE25BCE" wp14:editId="22E8D3E4">
             <wp:extent cx="1270000" cy="596900"/>
             <wp:effectExtent l="0" t="0" r="0" b="0"/>
             <wp:docPr id="1" name="Picture 1"/>
@@ -972,7 +985,15 @@
       <w:pStyle w:val="Footer"/>
     </w:pPr>
     <w:r>
-      <w:t>A-CC(0</w:t>
+      <w:t>A-</w:t>
+    </w:r>
+    <w:proofErr w:type="gramStart"/>
+    <w:r>
+      <w:t>CC(</w:t>
+    </w:r>
+    <w:proofErr w:type="gramEnd"/>
+    <w:r>
+      <w:t>0</w:t>
     </w:r>
     <w:r>
       <w:t>5</w:t>

</xml_diff>